<commit_message>
Added fields to models
</commit_message>
<xml_diff>
--- a/documents/required_pages.docx
+++ b/documents/required_pages.docx
@@ -1,6 +1,6 @@
 
 <file path=word/document.xml><?xml version="1.0" encoding="utf-8"?>
-<w:document xmlns:wpc="http://schemas.microsoft.com/office/word/2010/wordprocessingCanvas" xmlns:mo="http://schemas.microsoft.com/office/mac/office/2008/main" xmlns:mc="http://schemas.openxmlformats.org/markup-compatibility/2006" xmlns:mv="urn:schemas-microsoft-com:mac:vml" xmlns:o="urn:schemas-microsoft-com:office:office" xmlns:r="http://schemas.openxmlformats.org/officeDocument/2006/relationships" xmlns:m="http://schemas.openxmlformats.org/officeDocument/2006/math" xmlns:v="urn:schemas-microsoft-com:vml" xmlns:wp14="http://schemas.microsoft.com/office/word/2010/wordprocessingDrawing" xmlns:wp="http://schemas.openxmlformats.org/drawingml/2006/wordprocessingDrawing" xmlns:w10="urn:schemas-microsoft-com:office:word" xmlns:w="http://schemas.openxmlformats.org/wordprocessingml/2006/main" xmlns:w14="http://schemas.microsoft.com/office/word/2010/wordml" xmlns:w15="http://schemas.microsoft.com/office/word/2012/wordml" xmlns:wpg="http://schemas.microsoft.com/office/word/2010/wordprocessingGroup" xmlns:wpi="http://schemas.microsoft.com/office/word/2010/wordprocessingInk" xmlns:wne="http://schemas.microsoft.com/office/word/2006/wordml" xmlns:wps="http://schemas.microsoft.com/office/word/2010/wordprocessingShape" mc:Ignorable="w14 w15 wp14">
+<w:document xmlns:wpc="http://schemas.microsoft.com/office/word/2010/wordprocessingCanvas" xmlns:cx="http://schemas.microsoft.com/office/drawing/2014/chartex" xmlns:cx1="http://schemas.microsoft.com/office/drawing/2015/9/8/chartex" xmlns:cx2="http://schemas.microsoft.com/office/drawing/2015/10/21/chartex" xmlns:cx3="http://schemas.microsoft.com/office/drawing/2016/5/9/chartex" xmlns:cx4="http://schemas.microsoft.com/office/drawing/2016/5/10/chartex" xmlns:cx5="http://schemas.microsoft.com/office/drawing/2016/5/11/chartex" xmlns:cx6="http://schemas.microsoft.com/office/drawing/2016/5/12/chartex" xmlns:cx7="http://schemas.microsoft.com/office/drawing/2016/5/13/chartex" xmlns:cx8="http://schemas.microsoft.com/office/drawing/2016/5/14/chartex" xmlns:mc="http://schemas.openxmlformats.org/markup-compatibility/2006" xmlns:aink="http://schemas.microsoft.com/office/drawing/2016/ink" xmlns:am3d="http://schemas.microsoft.com/office/drawing/2017/model3d" xmlns:o="urn:schemas-microsoft-com:office:office" xmlns:r="http://schemas.openxmlformats.org/officeDocument/2006/relationships" xmlns:m="http://schemas.openxmlformats.org/officeDocument/2006/math" xmlns:v="urn:schemas-microsoft-com:vml" xmlns:wp14="http://schemas.microsoft.com/office/word/2010/wordprocessingDrawing" xmlns:wp="http://schemas.openxmlformats.org/drawingml/2006/wordprocessingDrawing" xmlns:w10="urn:schemas-microsoft-com:office:word" xmlns:w="http://schemas.openxmlformats.org/wordprocessingml/2006/main" xmlns:w14="http://schemas.microsoft.com/office/word/2010/wordml" xmlns:w15="http://schemas.microsoft.com/office/word/2012/wordml" xmlns:w16cid="http://schemas.microsoft.com/office/word/2016/wordml/cid" xmlns:w16se="http://schemas.microsoft.com/office/word/2015/wordml/symex" xmlns:wpg="http://schemas.microsoft.com/office/word/2010/wordprocessingGroup" xmlns:wpi="http://schemas.microsoft.com/office/word/2010/wordprocessingInk" xmlns:wne="http://schemas.microsoft.com/office/word/2006/wordml" xmlns:wps="http://schemas.microsoft.com/office/word/2010/wordprocessingShape" mc:Ignorable="w14 w15 w16se w16cid wp14">
   <w:body>
     <w:p>
       <w:pPr>
@@ -306,10 +306,7 @@
         <w:t>==true) only)</w:t>
       </w:r>
     </w:p>
-    <w:p>
-      <w:bookmarkStart w:id="0" w:name="_GoBack"/>
-      <w:bookmarkEnd w:id="0"/>
-    </w:p>
+    <w:p/>
     <w:p/>
     <w:p/>
     <w:p/>
@@ -499,19 +496,25 @@
         </w:numPr>
       </w:pPr>
       <w:r>
-        <w:t>Route Score</w:t>
-      </w:r>
-    </w:p>
-    <w:p>
-      <w:pPr>
-        <w:pStyle w:val="ListParagraph"/>
-        <w:numPr>
-          <w:ilvl w:val="0"/>
-          <w:numId w:val="1"/>
-        </w:numPr>
-      </w:pPr>
-      <w:r>
-        <w:t>Organizer score</w:t>
+        <w:t xml:space="preserve">Route </w:t>
+      </w:r>
+      <w:r>
+        <w:t>Ranking</w:t>
+      </w:r>
+    </w:p>
+    <w:p>
+      <w:pPr>
+        <w:pStyle w:val="ListParagraph"/>
+        <w:numPr>
+          <w:ilvl w:val="0"/>
+          <w:numId w:val="1"/>
+        </w:numPr>
+      </w:pPr>
+      <w:r>
+        <w:t xml:space="preserve">Organizer </w:t>
+      </w:r>
+      <w:r>
+        <w:t>Ranking</w:t>
       </w:r>
     </w:p>
     <w:p>
@@ -650,15 +653,7 @@
     </w:p>
     <w:p>
       <w:r>
-        <w:t>Participants: #</w:t>
-      </w:r>
-      <w:proofErr w:type="spellStart"/>
-      <w:r>
-        <w:t>num</w:t>
-      </w:r>
-      <w:proofErr w:type="spellEnd"/>
-      <w:r>
-        <w:t xml:space="preserve"> participants, few small images of participants -&gt; clicking will go to “view participants” page</w:t>
+        <w:t>Participants: #num participants, few small images of participants -&gt; clicking will go to “view participants” page</w:t>
       </w:r>
     </w:p>
     <w:p>
@@ -671,15 +666,7 @@
     </w:p>
     <w:p>
       <w:r>
-        <w:t xml:space="preserve">Route Level, Route Type, </w:t>
-      </w:r>
-      <w:proofErr w:type="gramStart"/>
-      <w:r>
-        <w:t>trip</w:t>
-      </w:r>
-      <w:proofErr w:type="gramEnd"/>
-      <w:r>
-        <w:t>-Event audience</w:t>
+        <w:t>Route Level, Route Type, trip-Event audience</w:t>
       </w:r>
     </w:p>
     <w:p>
@@ -1002,49 +989,59 @@
       </w:r>
       <w:proofErr w:type="spellEnd"/>
       <w:r>
+        <w:t xml:space="preserve"> nav-data</w:t>
+      </w:r>
+      <w:r>
+        <w:t>)</w:t>
+      </w:r>
+    </w:p>
+    <w:p>
+      <w:pPr>
+        <w:pStyle w:val="ListParagraph"/>
+        <w:numPr>
+          <w:ilvl w:val="0"/>
+          <w:numId w:val="1"/>
+        </w:numPr>
+      </w:pPr>
+      <w:r>
+        <w:t>Route level (</w:t>
+      </w:r>
+      <w:r>
+        <w:t xml:space="preserve">Level:  0 </w:t>
+      </w:r>
+      <w:r>
+        <w:t>–</w:t>
+      </w:r>
+      <w:r>
         <w:t xml:space="preserve"> </w:t>
       </w:r>
+      <w:r>
+        <w:t>very easy</w:t>
+      </w:r>
+      <w:r>
+        <w:t>, 1-easy, 2-moderate, 3-challenging, 4-extreme, 5-very extreme</w:t>
+      </w:r>
+    </w:p>
+    <w:p>
+      <w:pPr>
+        <w:pStyle w:val="ListParagraph"/>
+        <w:numPr>
+          <w:ilvl w:val="0"/>
+          <w:numId w:val="1"/>
+        </w:numPr>
+      </w:pPr>
+      <w:r>
+        <w:t xml:space="preserve"> </w:t>
+      </w:r>
+      <w:r>
+        <w:t xml:space="preserve">Route duration (X days, </w:t>
+      </w:r>
       <w:proofErr w:type="spellStart"/>
       <w:r>
-        <w:t>nav</w:t>
+        <w:t>camp+hike</w:t>
       </w:r>
       <w:proofErr w:type="spellEnd"/>
       <w:r>
-        <w:t>-data</w:t>
-      </w:r>
-      <w:r>
-        <w:t>)</w:t>
-      </w:r>
-    </w:p>
-    <w:p>
-      <w:pPr>
-        <w:pStyle w:val="ListParagraph"/>
-        <w:numPr>
-          <w:ilvl w:val="0"/>
-          <w:numId w:val="1"/>
-        </w:numPr>
-      </w:pPr>
-      <w:r>
-        <w:t>Route level (extreme, advanced, average, easy, picnic</w:t>
-      </w:r>
-    </w:p>
-    <w:p>
-      <w:pPr>
-        <w:pStyle w:val="ListParagraph"/>
-        <w:numPr>
-          <w:ilvl w:val="0"/>
-          <w:numId w:val="1"/>
-        </w:numPr>
-      </w:pPr>
-      <w:r>
-        <w:t xml:space="preserve">Route duration (X days, </w:t>
-      </w:r>
-      <w:proofErr w:type="spellStart"/>
-      <w:r>
-        <w:t>camp+hike</w:t>
-      </w:r>
-      <w:proofErr w:type="spellEnd"/>
-      <w:r>
         <w:t>, full-day, few hours)</w:t>
       </w:r>
     </w:p>
@@ -1057,7 +1054,21 @@
         </w:numPr>
       </w:pPr>
       <w:r>
-        <w:t>Properties (water, swimming, mountains, bicycles, forest, desert, oasis, historical, archeology, ropes)</w:t>
+        <w:t xml:space="preserve">Properties </w:t>
+      </w:r>
+      <w:proofErr w:type="gramStart"/>
+      <w:r>
+        <w:t>(</w:t>
+      </w:r>
+      <w:r>
+        <w:t xml:space="preserve"> </w:t>
+      </w:r>
+      <w:r>
+        <w:t>water</w:t>
+      </w:r>
+      <w:proofErr w:type="gramEnd"/>
+      <w:r>
+        <w:t>, swimming, mountains, bicycles, forest, desert, oasis, historical, archeology, ropes)</w:t>
       </w:r>
     </w:p>
     <w:p>
@@ -1965,15 +1976,7 @@
       </w:r>
       <w:proofErr w:type="spellEnd"/>
       <w:r>
-        <w:t xml:space="preserve"> </w:t>
-      </w:r>
-      <w:proofErr w:type="spellStart"/>
-      <w:r>
-        <w:t>nav</w:t>
-      </w:r>
-      <w:proofErr w:type="spellEnd"/>
-      <w:r>
-        <w:t>-data)</w:t>
+        <w:t xml:space="preserve"> nav-data)</w:t>
       </w:r>
     </w:p>
     <w:p>
@@ -2054,9 +2057,9 @@
         <w:gridCol w:w="849"/>
         <w:gridCol w:w="711"/>
         <w:gridCol w:w="985"/>
-        <w:gridCol w:w="1247"/>
-        <w:gridCol w:w="1440"/>
-        <w:gridCol w:w="1213"/>
+        <w:gridCol w:w="932"/>
+        <w:gridCol w:w="1276"/>
+        <w:gridCol w:w="1692"/>
       </w:tblGrid>
       <w:tr>
         <w:tc>
@@ -2151,7 +2154,7 @@
         </w:tc>
         <w:tc>
           <w:tcPr>
-            <w:tcW w:w="1247" w:type="dxa"/>
+            <w:tcW w:w="932" w:type="dxa"/>
           </w:tcPr>
           <w:p>
             <w:r>
@@ -2161,7 +2164,7 @@
         </w:tc>
         <w:tc>
           <w:tcPr>
-            <w:tcW w:w="1440" w:type="dxa"/>
+            <w:tcW w:w="1276" w:type="dxa"/>
           </w:tcPr>
           <w:p>
             <w:r>
@@ -2171,7 +2174,7 @@
         </w:tc>
         <w:tc>
           <w:tcPr>
-            <w:tcW w:w="1213" w:type="dxa"/>
+            <w:tcW w:w="1692" w:type="dxa"/>
           </w:tcPr>
           <w:p>
             <w:r>
@@ -2237,13 +2240,13 @@
         </w:tc>
         <w:tc>
           <w:tcPr>
-            <w:tcW w:w="1247" w:type="dxa"/>
+            <w:tcW w:w="932" w:type="dxa"/>
           </w:tcPr>
           <w:p/>
         </w:tc>
         <w:tc>
           <w:tcPr>
-            <w:tcW w:w="1440" w:type="dxa"/>
+            <w:tcW w:w="1276" w:type="dxa"/>
           </w:tcPr>
           <w:p>
             <w:r>
@@ -2253,7 +2256,7 @@
         </w:tc>
         <w:tc>
           <w:tcPr>
-            <w:tcW w:w="1213" w:type="dxa"/>
+            <w:tcW w:w="1692" w:type="dxa"/>
           </w:tcPr>
           <w:p>
             <w:r>
@@ -2319,19 +2322,19 @@
         </w:tc>
         <w:tc>
           <w:tcPr>
-            <w:tcW w:w="1247" w:type="dxa"/>
+            <w:tcW w:w="932" w:type="dxa"/>
           </w:tcPr>
           <w:p/>
         </w:tc>
         <w:tc>
           <w:tcPr>
-            <w:tcW w:w="1440" w:type="dxa"/>
+            <w:tcW w:w="1276" w:type="dxa"/>
           </w:tcPr>
           <w:p/>
         </w:tc>
         <w:tc>
           <w:tcPr>
-            <w:tcW w:w="1213" w:type="dxa"/>
+            <w:tcW w:w="1692" w:type="dxa"/>
           </w:tcPr>
           <w:p/>
         </w:tc>
@@ -2344,6 +2347,8 @@
       <w:r>
         <w:t>&lt;Send Message to group&gt;</w:t>
       </w:r>
+      <w:bookmarkStart w:id="0" w:name="_GoBack"/>
+      <w:bookmarkEnd w:id="0"/>
     </w:p>
     <w:p>
       <w:pPr>
@@ -2725,8 +2730,8 @@
 </file>
 
 <file path=word/numbering.xml><?xml version="1.0" encoding="utf-8"?>
-<w:numbering xmlns:wpc="http://schemas.microsoft.com/office/word/2010/wordprocessingCanvas" xmlns:mo="http://schemas.microsoft.com/office/mac/office/2008/main" xmlns:mc="http://schemas.openxmlformats.org/markup-compatibility/2006" xmlns:mv="urn:schemas-microsoft-com:mac:vml" xmlns:o="urn:schemas-microsoft-com:office:office" xmlns:r="http://schemas.openxmlformats.org/officeDocument/2006/relationships" xmlns:m="http://schemas.openxmlformats.org/officeDocument/2006/math" xmlns:v="urn:schemas-microsoft-com:vml" xmlns:wp14="http://schemas.microsoft.com/office/word/2010/wordprocessingDrawing" xmlns:wp="http://schemas.openxmlformats.org/drawingml/2006/wordprocessingDrawing" xmlns:w10="urn:schemas-microsoft-com:office:word" xmlns:w="http://schemas.openxmlformats.org/wordprocessingml/2006/main" xmlns:w14="http://schemas.microsoft.com/office/word/2010/wordml" xmlns:w15="http://schemas.microsoft.com/office/word/2012/wordml" xmlns:wpg="http://schemas.microsoft.com/office/word/2010/wordprocessingGroup" xmlns:wpi="http://schemas.microsoft.com/office/word/2010/wordprocessingInk" xmlns:wne="http://schemas.microsoft.com/office/word/2006/wordml" xmlns:wps="http://schemas.microsoft.com/office/word/2010/wordprocessingShape" mc:Ignorable="w14 w15 wp14">
-  <w:abstractNum w:abstractNumId="0">
+<w:numbering xmlns:wpc="http://schemas.microsoft.com/office/word/2010/wordprocessingCanvas" xmlns:cx="http://schemas.microsoft.com/office/drawing/2014/chartex" xmlns:cx1="http://schemas.microsoft.com/office/drawing/2015/9/8/chartex" xmlns:cx2="http://schemas.microsoft.com/office/drawing/2015/10/21/chartex" xmlns:cx3="http://schemas.microsoft.com/office/drawing/2016/5/9/chartex" xmlns:cx4="http://schemas.microsoft.com/office/drawing/2016/5/10/chartex" xmlns:cx5="http://schemas.microsoft.com/office/drawing/2016/5/11/chartex" xmlns:cx6="http://schemas.microsoft.com/office/drawing/2016/5/12/chartex" xmlns:cx7="http://schemas.microsoft.com/office/drawing/2016/5/13/chartex" xmlns:cx8="http://schemas.microsoft.com/office/drawing/2016/5/14/chartex" xmlns:mc="http://schemas.openxmlformats.org/markup-compatibility/2006" xmlns:aink="http://schemas.microsoft.com/office/drawing/2016/ink" xmlns:am3d="http://schemas.microsoft.com/office/drawing/2017/model3d" xmlns:o="urn:schemas-microsoft-com:office:office" xmlns:r="http://schemas.openxmlformats.org/officeDocument/2006/relationships" xmlns:m="http://schemas.openxmlformats.org/officeDocument/2006/math" xmlns:v="urn:schemas-microsoft-com:vml" xmlns:wp14="http://schemas.microsoft.com/office/word/2010/wordprocessingDrawing" xmlns:wp="http://schemas.openxmlformats.org/drawingml/2006/wordprocessingDrawing" xmlns:w10="urn:schemas-microsoft-com:office:word" xmlns:w="http://schemas.openxmlformats.org/wordprocessingml/2006/main" xmlns:w14="http://schemas.microsoft.com/office/word/2010/wordml" xmlns:w15="http://schemas.microsoft.com/office/word/2012/wordml" xmlns:w16cid="http://schemas.microsoft.com/office/word/2016/wordml/cid" xmlns:w16se="http://schemas.microsoft.com/office/word/2015/wordml/symex" xmlns:wpg="http://schemas.microsoft.com/office/word/2010/wordprocessingGroup" xmlns:wpi="http://schemas.microsoft.com/office/word/2010/wordprocessingInk" xmlns:wne="http://schemas.microsoft.com/office/word/2006/wordml" xmlns:wps="http://schemas.microsoft.com/office/word/2010/wordprocessingShape" mc:Ignorable="w14 w15 w16se w16cid wp14">
+  <w:abstractNum w:abstractNumId="0" w15:restartNumberingAfterBreak="0">
     <w:nsid w:val="139E43A4"/>
     <w:multiLevelType w:val="hybridMultilevel"/>
     <w:tmpl w:val="7AF0BCF2"/>
@@ -2838,7 +2843,7 @@
       </w:rPr>
     </w:lvl>
   </w:abstractNum>
-  <w:abstractNum w:abstractNumId="1">
+  <w:abstractNum w:abstractNumId="1" w15:restartNumberingAfterBreak="0">
     <w:nsid w:val="35EA20DA"/>
     <w:multiLevelType w:val="hybridMultilevel"/>
     <w:tmpl w:val="7AD6F3B4"/>
@@ -2950,7 +2955,7 @@
       </w:rPr>
     </w:lvl>
   </w:abstractNum>
-  <w:abstractNum w:abstractNumId="2">
+  <w:abstractNum w:abstractNumId="2" w15:restartNumberingAfterBreak="0">
     <w:nsid w:val="50E52EC4"/>
     <w:multiLevelType w:val="hybridMultilevel"/>
     <w:tmpl w:val="BB94C174"/>
@@ -3062,7 +3067,7 @@
       </w:rPr>
     </w:lvl>
   </w:abstractNum>
-  <w:abstractNum w:abstractNumId="3">
+  <w:abstractNum w:abstractNumId="3" w15:restartNumberingAfterBreak="0">
     <w:nsid w:val="64CC39EE"/>
     <w:multiLevelType w:val="hybridMultilevel"/>
     <w:tmpl w:val="99863CB4"/>
@@ -3174,7 +3179,7 @@
       </w:rPr>
     </w:lvl>
   </w:abstractNum>
-  <w:abstractNum w:abstractNumId="4">
+  <w:abstractNum w:abstractNumId="4" w15:restartNumberingAfterBreak="0">
     <w:nsid w:val="6A3A6DFD"/>
     <w:multiLevelType w:val="hybridMultilevel"/>
     <w:tmpl w:val="D832A5DA"/>
@@ -3305,7 +3310,7 @@
 </file>
 
 <file path=word/styles.xml><?xml version="1.0" encoding="utf-8"?>
-<w:styles xmlns:mc="http://schemas.openxmlformats.org/markup-compatibility/2006" xmlns:r="http://schemas.openxmlformats.org/officeDocument/2006/relationships" xmlns:w="http://schemas.openxmlformats.org/wordprocessingml/2006/main" xmlns:w14="http://schemas.microsoft.com/office/word/2010/wordml" xmlns:w15="http://schemas.microsoft.com/office/word/2012/wordml" mc:Ignorable="w14 w15">
+<w:styles xmlns:mc="http://schemas.openxmlformats.org/markup-compatibility/2006" xmlns:r="http://schemas.openxmlformats.org/officeDocument/2006/relationships" xmlns:w="http://schemas.openxmlformats.org/wordprocessingml/2006/main" xmlns:w14="http://schemas.microsoft.com/office/word/2010/wordml" xmlns:w15="http://schemas.microsoft.com/office/word/2012/wordml" xmlns:w16cid="http://schemas.microsoft.com/office/word/2016/wordml/cid" xmlns:w16se="http://schemas.microsoft.com/office/word/2015/wordml/symex" mc:Ignorable="w14 w15 w16se w16cid">
   <w:docDefaults>
     <w:rPrDefault>
       <w:rPr>
@@ -3321,7 +3326,7 @@
       </w:pPr>
     </w:pPrDefault>
   </w:docDefaults>
-  <w:latentStyles w:defLockedState="0" w:defUIPriority="99" w:defSemiHidden="0" w:defUnhideWhenUsed="0" w:defQFormat="0" w:count="380">
+  <w:latentStyles w:defLockedState="0" w:defUIPriority="99" w:defSemiHidden="0" w:defUnhideWhenUsed="0" w:defQFormat="0" w:count="375">
     <w:lsdException w:name="Normal" w:uiPriority="0" w:qFormat="1"/>
     <w:lsdException w:name="heading 1" w:uiPriority="9" w:qFormat="1"/>
     <w:lsdException w:name="heading 2" w:semiHidden="1" w:uiPriority="9" w:unhideWhenUsed="1" w:qFormat="1"/>
@@ -3478,15 +3483,6 @@
     <w:lsdException w:name="Balloon Text" w:semiHidden="1" w:unhideWhenUsed="1"/>
     <w:lsdException w:name="Table Grid" w:uiPriority="59"/>
     <w:lsdException w:name="Table Theme" w:semiHidden="1" w:unhideWhenUsed="1"/>
-    <w:lsdException w:name="Note Level 1" w:semiHidden="1" w:unhideWhenUsed="1"/>
-    <w:lsdException w:name="Note Level 2" w:semiHidden="1" w:unhideWhenUsed="1"/>
-    <w:lsdException w:name="Note Level 3" w:semiHidden="1" w:unhideWhenUsed="1"/>
-    <w:lsdException w:name="Note Level 4" w:semiHidden="1" w:unhideWhenUsed="1"/>
-    <w:lsdException w:name="Note Level 5" w:semiHidden="1" w:unhideWhenUsed="1"/>
-    <w:lsdException w:name="Note Level 6" w:semiHidden="1" w:unhideWhenUsed="1"/>
-    <w:lsdException w:name="Note Level 7" w:semiHidden="1" w:unhideWhenUsed="1"/>
-    <w:lsdException w:name="Note Level 8" w:semiHidden="1" w:unhideWhenUsed="1"/>
-    <w:lsdException w:name="Note Level 9" w:semiHidden="1" w:unhideWhenUsed="1"/>
     <w:lsdException w:name="Placeholder Text" w:semiHidden="1"/>
     <w:lsdException w:name="No Spacing" w:uiPriority="1" w:qFormat="1"/>
     <w:lsdException w:name="Light Shading" w:uiPriority="60"/>
@@ -3861,7 +3857,6 @@
       <w:spacing w:after="0" w:line="240" w:lineRule="auto"/>
     </w:pPr>
     <w:tblPr>
-      <w:tblInd w:w="0" w:type="dxa"/>
       <w:tblBorders>
         <w:top w:val="single" w:sz="4" w:space="0" w:color="auto"/>
         <w:left w:val="single" w:sz="4" w:space="0" w:color="auto"/>
@@ -3870,13 +3865,57 @@
         <w:insideH w:val="single" w:sz="4" w:space="0" w:color="auto"/>
         <w:insideV w:val="single" w:sz="4" w:space="0" w:color="auto"/>
       </w:tblBorders>
-      <w:tblCellMar>
-        <w:top w:w="0" w:type="dxa"/>
-        <w:left w:w="108" w:type="dxa"/>
-        <w:bottom w:w="0" w:type="dxa"/>
-        <w:right w:w="108" w:type="dxa"/>
-      </w:tblCellMar>
     </w:tblPr>
+  </w:style>
+  <w:style w:type="paragraph" w:styleId="HTMLPreformatted">
+    <w:name w:val="HTML Preformatted"/>
+    <w:basedOn w:val="Normal"/>
+    <w:link w:val="HTMLPreformattedChar"/>
+    <w:uiPriority w:val="99"/>
+    <w:semiHidden/>
+    <w:unhideWhenUsed/>
+    <w:rsid w:val="00645E85"/>
+    <w:pPr>
+      <w:tabs>
+        <w:tab w:val="left" w:pos="916"/>
+        <w:tab w:val="left" w:pos="1832"/>
+        <w:tab w:val="left" w:pos="2748"/>
+        <w:tab w:val="left" w:pos="3664"/>
+        <w:tab w:val="left" w:pos="4580"/>
+        <w:tab w:val="left" w:pos="5496"/>
+        <w:tab w:val="left" w:pos="6412"/>
+        <w:tab w:val="left" w:pos="7328"/>
+        <w:tab w:val="left" w:pos="8244"/>
+        <w:tab w:val="left" w:pos="9160"/>
+        <w:tab w:val="left" w:pos="10076"/>
+        <w:tab w:val="left" w:pos="10992"/>
+        <w:tab w:val="left" w:pos="11908"/>
+        <w:tab w:val="left" w:pos="12824"/>
+        <w:tab w:val="left" w:pos="13740"/>
+        <w:tab w:val="left" w:pos="14656"/>
+      </w:tabs>
+      <w:spacing w:after="0" w:line="240" w:lineRule="auto"/>
+    </w:pPr>
+    <w:rPr>
+      <w:rFonts w:ascii="Courier New" w:eastAsia="Times New Roman" w:hAnsi="Courier New" w:cs="Courier New"/>
+      <w:sz w:val="20"/>
+      <w:szCs w:val="20"/>
+      <w:lang w:val="en-IL" w:eastAsia="en-IL"/>
+    </w:rPr>
+  </w:style>
+  <w:style w:type="character" w:customStyle="1" w:styleId="HTMLPreformattedChar">
+    <w:name w:val="HTML Preformatted Char"/>
+    <w:basedOn w:val="DefaultParagraphFont"/>
+    <w:link w:val="HTMLPreformatted"/>
+    <w:uiPriority w:val="99"/>
+    <w:semiHidden/>
+    <w:rsid w:val="00645E85"/>
+    <w:rPr>
+      <w:rFonts w:ascii="Courier New" w:eastAsia="Times New Roman" w:hAnsi="Courier New" w:cs="Courier New"/>
+      <w:sz w:val="20"/>
+      <w:szCs w:val="20"/>
+      <w:lang w:val="en-IL" w:eastAsia="en-IL"/>
+    </w:rPr>
   </w:style>
 </w:styles>
 </file>
@@ -4171,7 +4210,7 @@
 </file>
 
 <file path=customXml/itemProps1.xml><?xml version="1.0" encoding="utf-8"?>
-<ds:datastoreItem xmlns:ds="http://schemas.openxmlformats.org/officeDocument/2006/customXml" ds:itemID="{626EA9AC-56D7-3544-B523-4149701E36CE}">
+<ds:datastoreItem xmlns:ds="http://schemas.openxmlformats.org/officeDocument/2006/customXml" ds:itemID="{84B6F56C-A773-4CD3-A090-368FE0B24B9E}">
   <ds:schemaRefs>
     <ds:schemaRef ds:uri="http://schemas.openxmlformats.org/officeDocument/2006/bibliography"/>
   </ds:schemaRefs>

</xml_diff>